<commit_message>
FEAT: finish P2 project
</commit_message>
<xml_diff>
--- a/P2_more_linear_reg/submission.docx
+++ b/P2_more_linear_reg/submission.docx
@@ -140,6 +140,7 @@
     <w:p>
       <w:pPr>
         <w:spacing w:after="0" w:line="240" w:lineRule="auto"/>
+        <w:textAlignment w:val="baseline"/>
         <w:rPr>
           <w:rFonts w:ascii="Times New Roman" w:eastAsia="Times New Roman" w:hAnsi="Times New Roman" w:cs="Times New Roman"/>
           <w:sz w:val="24"/>
@@ -149,9 +150,10 @@
     </w:p>
     <w:p>
       <w:pPr>
+        <w:pStyle w:val="ListParagraph"/>
         <w:numPr>
           <w:ilvl w:val="0"/>
-          <w:numId w:val="2"/>
+          <w:numId w:val="1"/>
         </w:numPr>
         <w:spacing w:after="0" w:line="240" w:lineRule="auto"/>
         <w:textAlignment w:val="baseline"/>
@@ -160,6 +162,8 @@
           <w:color w:val="000000"/>
         </w:rPr>
       </w:pPr>
+      <w:bookmarkStart w:id="0" w:name="_GoBack"/>
+      <w:bookmarkEnd w:id="0"/>
       <w:r>
         <w:rPr>
           <w:rFonts w:ascii="Arial" w:eastAsia="Times New Roman" w:hAnsi="Arial" w:cs="Arial"/>
@@ -183,10 +187,64 @@
           <w:rFonts w:ascii="Arial" w:eastAsia="Times New Roman" w:hAnsi="Arial" w:cs="Arial"/>
           <w:color w:val="000000"/>
         </w:rPr>
-        <w:t>We will need county-by-county historical sales data, population and demographics data of counties/cities.</w:t>
-      </w:r>
-      <w:bookmarkStart w:id="0" w:name="_GoBack"/>
-      <w:bookmarkEnd w:id="0"/>
+        <w:t xml:space="preserve">We will need </w:t>
+      </w:r>
+      <w:r>
+        <w:rPr>
+          <w:rFonts w:ascii="Arial" w:eastAsia="Times New Roman" w:hAnsi="Arial" w:cs="Arial"/>
+          <w:color w:val="000000"/>
+        </w:rPr>
+        <w:t>city</w:t>
+      </w:r>
+      <w:r>
+        <w:rPr>
+          <w:rFonts w:ascii="Arial" w:eastAsia="Times New Roman" w:hAnsi="Arial" w:cs="Arial"/>
+          <w:color w:val="000000"/>
+        </w:rPr>
+        <w:t>-by-</w:t>
+      </w:r>
+      <w:r>
+        <w:rPr>
+          <w:rFonts w:ascii="Arial" w:eastAsia="Times New Roman" w:hAnsi="Arial" w:cs="Arial"/>
+          <w:color w:val="000000"/>
+        </w:rPr>
+        <w:t>city</w:t>
+      </w:r>
+      <w:r>
+        <w:rPr>
+          <w:rFonts w:ascii="Arial" w:eastAsia="Times New Roman" w:hAnsi="Arial" w:cs="Arial"/>
+          <w:color w:val="000000"/>
+        </w:rPr>
+        <w:t xml:space="preserve"> historical sales data</w:t>
+      </w:r>
+      <w:r>
+        <w:rPr>
+          <w:rFonts w:ascii="Arial" w:eastAsia="Times New Roman" w:hAnsi="Arial" w:cs="Arial"/>
+          <w:color w:val="000000"/>
+        </w:rPr>
+        <w:t xml:space="preserve"> of pet stores and pawdacity stores</w:t>
+      </w:r>
+      <w:r>
+        <w:rPr>
+          <w:rFonts w:ascii="Arial" w:eastAsia="Times New Roman" w:hAnsi="Arial" w:cs="Arial"/>
+          <w:color w:val="000000"/>
+        </w:rPr>
+        <w:t xml:space="preserve">, </w:t>
+      </w:r>
+      <w:r>
+        <w:rPr>
+          <w:rFonts w:ascii="Arial" w:eastAsia="Times New Roman" w:hAnsi="Arial" w:cs="Arial"/>
+          <w:color w:val="000000"/>
+        </w:rPr>
+        <w:t xml:space="preserve">as well as </w:t>
+      </w:r>
+      <w:r>
+        <w:rPr>
+          <w:rFonts w:ascii="Arial" w:eastAsia="Times New Roman" w:hAnsi="Arial" w:cs="Arial"/>
+          <w:color w:val="000000"/>
+        </w:rPr>
+        <w:t>population and demographics data of cities.</w:t>
+      </w:r>
     </w:p>
     <w:p>
       <w:pPr>
@@ -286,7 +344,7 @@
       <w:tblGrid>
         <w:gridCol w:w="2586"/>
         <w:gridCol w:w="1130"/>
-        <w:gridCol w:w="1030"/>
+        <w:gridCol w:w="1077"/>
       </w:tblGrid>
       <w:tr>
         <w:tc>
@@ -501,17 +559,25 @@
               <w:bottom w:w="0" w:type="dxa"/>
               <w:right w:w="120" w:type="dxa"/>
             </w:tcMar>
+            <w:vAlign w:val="bottom"/>
             <w:hideMark/>
           </w:tcPr>
           <w:p>
             <w:pPr>
               <w:spacing w:after="0" w:line="240" w:lineRule="auto"/>
-              <w:rPr>
-                <w:rFonts w:ascii="Times New Roman" w:eastAsia="Times New Roman" w:hAnsi="Times New Roman" w:cs="Times New Roman"/>
-                <w:sz w:val="24"/>
-                <w:szCs w:val="24"/>
+              <w:jc w:val="right"/>
+              <w:rPr>
+                <w:rFonts w:ascii="Calibri" w:eastAsia="Times New Roman" w:hAnsi="Calibri" w:cs="Times New Roman"/>
+                <w:color w:val="000000"/>
               </w:rPr>
             </w:pPr>
+            <w:r>
+              <w:rPr>
+                <w:rFonts w:ascii="Calibri" w:eastAsia="Times New Roman" w:hAnsi="Calibri" w:cs="Times New Roman"/>
+                <w:color w:val="000000"/>
+              </w:rPr>
+              <w:t>343027.6</w:t>
+            </w:r>
           </w:p>
         </w:tc>
       </w:tr>
@@ -551,31 +617,7 @@
                 <w:sz w:val="20"/>
                 <w:szCs w:val="20"/>
               </w:rPr>
-              <w:t xml:space="preserve">Total </w:t>
-            </w:r>
-            <w:proofErr w:type="spellStart"/>
-            <w:r>
-              <w:rPr>
-                <w:rFonts w:ascii="Arial" w:eastAsia="Times New Roman" w:hAnsi="Arial" w:cs="Arial"/>
-                <w:i/>
-                <w:iCs/>
-                <w:color w:val="000000"/>
-                <w:sz w:val="20"/>
-                <w:szCs w:val="20"/>
-              </w:rPr>
-              <w:t>Pawdacity</w:t>
-            </w:r>
-            <w:proofErr w:type="spellEnd"/>
-            <w:r>
-              <w:rPr>
-                <w:rFonts w:ascii="Arial" w:eastAsia="Times New Roman" w:hAnsi="Arial" w:cs="Arial"/>
-                <w:i/>
-                <w:iCs/>
-                <w:color w:val="000000"/>
-                <w:sz w:val="20"/>
-                <w:szCs w:val="20"/>
-              </w:rPr>
-              <w:t xml:space="preserve"> Sales</w:t>
+              <w:t>Total Pawdacity Sales</w:t>
             </w:r>
           </w:p>
         </w:tc>
@@ -644,6 +686,13 @@
                 <w:szCs w:val="24"/>
               </w:rPr>
             </w:pPr>
+            <w:r>
+              <w:rPr>
+                <w:rFonts w:ascii="Calibri" w:eastAsia="Times New Roman" w:hAnsi="Calibri" w:cs="Times New Roman"/>
+                <w:color w:val="000000"/>
+              </w:rPr>
+              <w:t>19442</w:t>
+            </w:r>
           </w:p>
         </w:tc>
       </w:tr>
@@ -752,6 +801,13 @@
                 <w:szCs w:val="24"/>
               </w:rPr>
             </w:pPr>
+            <w:r>
+              <w:rPr>
+                <w:rFonts w:ascii="Calibri" w:eastAsia="Times New Roman" w:hAnsi="Calibri" w:cs="Times New Roman"/>
+                <w:color w:val="000000"/>
+              </w:rPr>
+              <w:t>3006.49</w:t>
+            </w:r>
           </w:p>
         </w:tc>
       </w:tr>
@@ -860,6 +916,13 @@
                 <w:szCs w:val="24"/>
               </w:rPr>
             </w:pPr>
+            <w:r>
+              <w:rPr>
+                <w:rFonts w:ascii="Calibri" w:eastAsia="Times New Roman" w:hAnsi="Calibri" w:cs="Times New Roman"/>
+                <w:color w:val="000000"/>
+              </w:rPr>
+              <w:t>5.71</w:t>
+            </w:r>
           </w:p>
         </w:tc>
       </w:tr>
@@ -968,6 +1031,20 @@
                 <w:szCs w:val="24"/>
               </w:rPr>
             </w:pPr>
+            <w:r>
+              <w:rPr>
+                <w:rFonts w:ascii="Calibri" w:eastAsia="Times New Roman" w:hAnsi="Calibri" w:cs="Times New Roman"/>
+                <w:color w:val="000000"/>
+              </w:rPr>
+              <w:t>5695</w:t>
+            </w:r>
+            <w:r>
+              <w:rPr>
+                <w:rFonts w:ascii="Calibri" w:eastAsia="Times New Roman" w:hAnsi="Calibri" w:cs="Times New Roman"/>
+                <w:color w:val="000000"/>
+              </w:rPr>
+              <w:t>.71</w:t>
+            </w:r>
           </w:p>
         </w:tc>
       </w:tr>
@@ -1076,6 +1153,14 @@
                 <w:szCs w:val="24"/>
               </w:rPr>
             </w:pPr>
+            <w:r>
+              <w:rPr>
+                <w:rFonts w:ascii="Times New Roman" w:eastAsia="Times New Roman" w:hAnsi="Times New Roman" w:cs="Times New Roman"/>
+                <w:sz w:val="24"/>
+                <w:szCs w:val="24"/>
+              </w:rPr>
+              <w:t>3069.73</w:t>
+            </w:r>
           </w:p>
         </w:tc>
       </w:tr>
@@ -1134,6 +1219,12 @@
       </w:r>
     </w:p>
     <w:p>
+      <w:pPr>
+        <w:rPr>
+          <w:rFonts w:ascii="Arial" w:eastAsia="Times New Roman" w:hAnsi="Arial" w:cs="Arial"/>
+          <w:color w:val="000000"/>
+        </w:rPr>
+      </w:pPr>
       <w:r>
         <w:rPr>
           <w:rFonts w:ascii="Times New Roman" w:eastAsia="Times New Roman" w:hAnsi="Times New Roman" w:cs="Times New Roman"/>
@@ -1164,6 +1255,153 @@
           <w:color w:val="000000"/>
         </w:rPr>
         <w:t>. Please explain your reasoning.</w:t>
+      </w:r>
+    </w:p>
+    <w:p>
+      <w:pPr>
+        <w:rPr>
+          <w:rFonts w:ascii="Arial" w:eastAsia="Times New Roman" w:hAnsi="Arial" w:cs="Arial"/>
+          <w:color w:val="000000"/>
+        </w:rPr>
+      </w:pPr>
+    </w:p>
+    <w:p>
+      <w:r>
+        <w:t>I calculated the interquartile range (IQR, 75</w:t>
+      </w:r>
+      <w:r>
+        <w:rPr>
+          <w:vertAlign w:val="superscript"/>
+        </w:rPr>
+        <w:t>th</w:t>
+      </w:r>
+      <w:r>
+        <w:t xml:space="preserve"> percentile – 25</w:t>
+      </w:r>
+      <w:r>
+        <w:rPr>
+          <w:vertAlign w:val="superscript"/>
+        </w:rPr>
+        <w:t>th</w:t>
+      </w:r>
+      <w:r>
+        <w:t xml:space="preserve"> percentile) and looked for anything that was above </w:t>
+      </w:r>
+      <w:r>
+        <w:t>75</w:t>
+      </w:r>
+      <w:r>
+        <w:rPr>
+          <w:vertAlign w:val="superscript"/>
+        </w:rPr>
+        <w:t>th</w:t>
+      </w:r>
+      <w:r>
+        <w:t xml:space="preserve"> pct + 1.5*IQR or below 25</w:t>
+      </w:r>
+      <w:r>
+        <w:rPr>
+          <w:vertAlign w:val="superscript"/>
+        </w:rPr>
+        <w:t>th</w:t>
+      </w:r>
+      <w:r>
+        <w:t xml:space="preserve"> pct - 1.5 * IQR.  Cheyenne was an outlier in a few categories: total sales, census population, population density, total families, and under 18 households.  A few other cities were an outlier in one category, but Cheyenne is the outlier I would remove.</w:t>
+      </w:r>
+    </w:p>
+    <w:p/>
+    <w:p/>
+    <w:p>
+      <w:r>
+        <w:lastRenderedPageBreak/>
+        <w:t>Outlier analysis:</w:t>
+      </w:r>
+    </w:p>
+    <w:p>
+      <w:r>
+        <w:t>Casper</w:t>
+      </w:r>
+    </w:p>
+    <w:p>
+      <w:r>
+        <w:t>Households with Under 18 above 1.5*IQR: 6747.0 value: 7788</w:t>
+      </w:r>
+    </w:p>
+    <w:p/>
+    <w:p>
+      <w:r>
+        <w:t>Cheyenne</w:t>
+      </w:r>
+    </w:p>
+    <w:p>
+      <w:r>
+        <w:t>Total Pawdacity Sales above 1.5*IQR: 399816.0 value: 917892</w:t>
+      </w:r>
+    </w:p>
+    <w:p/>
+    <w:p>
+      <w:r>
+        <w:t>Cheyenne</w:t>
+      </w:r>
+    </w:p>
+    <w:p>
+      <w:r>
+        <w:t>2010 Census above 1.5*IQR: 44206.0 value: 59466</w:t>
+      </w:r>
+    </w:p>
+    <w:p/>
+    <w:p>
+      <w:r>
+        <w:t>Cheyenne</w:t>
+      </w:r>
+    </w:p>
+    <w:p>
+      <w:r>
+        <w:t>Population Density above 1.5*IQR: 13.06 value: 20.34</w:t>
+      </w:r>
+    </w:p>
+    <w:p/>
+    <w:p>
+      <w:r>
+        <w:t>Cheyenne</w:t>
+      </w:r>
+    </w:p>
+    <w:p>
+      <w:r>
+        <w:t>Total Families above 1.5*IQR: 11838.2 value: 14612.64</w:t>
+      </w:r>
+    </w:p>
+    <w:p/>
+    <w:p>
+      <w:r>
+        <w:t>Cheyenne</w:t>
+      </w:r>
+    </w:p>
+    <w:p>
+      <w:r>
+        <w:t>Households with Under 18 above 1.5*IQR: 6747.0 value: 7158</w:t>
+      </w:r>
+    </w:p>
+    <w:p/>
+    <w:p>
+      <w:r>
+        <w:t>Gillette</w:t>
+      </w:r>
+    </w:p>
+    <w:p>
+      <w:r>
+        <w:t>Total Pawdacity Sales above 1.5*IQR: 399816.0 value: 543132</w:t>
+      </w:r>
+    </w:p>
+    <w:p/>
+    <w:p>
+      <w:r>
+        <w:t>Rock Springs</w:t>
+      </w:r>
+    </w:p>
+    <w:p>
+      <w:r>
+        <w:t>Land Area above 1.5*IQR: 5148.095526 value: 6620.201916</w:t>
       </w:r>
     </w:p>
     <w:sectPr>
@@ -1923,6 +2161,17 @@
       <w:szCs w:val="24"/>
     </w:rPr>
   </w:style>
+  <w:style w:type="paragraph" w:styleId="ListParagraph">
+    <w:name w:val="List Paragraph"/>
+    <w:basedOn w:val="Normal"/>
+    <w:uiPriority w:val="34"/>
+    <w:qFormat/>
+    <w:rsid w:val="00D963AA"/>
+    <w:pPr>
+      <w:ind w:left="720"/>
+      <w:contextualSpacing/>
+    </w:pPr>
+  </w:style>
 </w:styles>
 </file>
 

</xml_diff>